<commit_message>
feat: Add progress #57 'Interview Practice, Auth0'
</commit_message>
<xml_diff>
--- a/big-interview/tridge/summary notes.docx
+++ b/big-interview/tridge/summary notes.docx
@@ -92,18 +92,6 @@
     </w:p>
     <w:p>
       <w:pPr>
-        <w:pBdr>
-          <w:bottom w:val="single" w:sz="6" w:space="1" w:color="auto"/>
-        </w:pBdr>
-        <w:rPr>
-          <w:rFonts w:asciiTheme="minorHAnsi" w:hAnsiTheme="minorHAnsi" w:cstheme="minorHAnsi"/>
-          <w:sz w:val="28"/>
-          <w:szCs w:val="28"/>
-        </w:rPr>
-      </w:pPr>
-    </w:p>
-    <w:p>
-      <w:pPr>
         <w:rPr>
           <w:rFonts w:asciiTheme="minorHAnsi" w:hAnsiTheme="minorHAnsi" w:cstheme="minorHAnsi"/>
           <w:sz w:val="28"/>
@@ -304,7 +292,25 @@
           <w:sz w:val="28"/>
           <w:szCs w:val="28"/>
         </w:rPr>
-        <w:t xml:space="preserve">I took leadership so the company’s </w:t>
+        <w:t xml:space="preserve">I took </w:t>
+      </w:r>
+      <w:proofErr w:type="gramStart"/>
+      <w:r>
+        <w:rPr>
+          <w:rFonts w:asciiTheme="minorHAnsi" w:hAnsiTheme="minorHAnsi" w:cstheme="minorHAnsi"/>
+          <w:sz w:val="28"/>
+          <w:szCs w:val="28"/>
+        </w:rPr>
+        <w:t>leadership</w:t>
+      </w:r>
+      <w:proofErr w:type="gramEnd"/>
+      <w:r>
+        <w:rPr>
+          <w:rFonts w:asciiTheme="minorHAnsi" w:hAnsiTheme="minorHAnsi" w:cstheme="minorHAnsi"/>
+          <w:sz w:val="28"/>
+          <w:szCs w:val="28"/>
+        </w:rPr>
+        <w:t xml:space="preserve"> so the company’s </w:t>
       </w:r>
       <w:r>
         <w:rPr>
@@ -375,61 +381,57 @@
     </w:p>
     <w:p>
       <w:pPr>
-        <w:rPr>
-          <w:rFonts w:asciiTheme="minorHAnsi" w:hAnsiTheme="minorHAnsi"/>
-          <w:color w:val="000000" w:themeColor="text1"/>
-        </w:rPr>
-      </w:pPr>
-    </w:p>
-    <w:p>
-      <w:pPr>
-        <w:rPr>
-          <w:rFonts w:ascii="Calibri" w:hAnsi="Calibri"/>
-          <w:b/>
-          <w:bCs/>
-          <w:color w:val="000000" w:themeColor="text1"/>
-          <w:sz w:val="32"/>
-          <w:szCs w:val="32"/>
-        </w:rPr>
-      </w:pPr>
-      <w:r>
-        <w:rPr>
-          <w:rFonts w:ascii="Calibri" w:hAnsi="Calibri"/>
-          <w:b/>
-          <w:bCs/>
-          <w:color w:val="000000" w:themeColor="text1"/>
-          <w:sz w:val="32"/>
-          <w:szCs w:val="32"/>
-        </w:rPr>
-        <w:t>Why are you looking for a new position now?</w:t>
-      </w:r>
-    </w:p>
-    <w:p>
-      <w:pPr>
-        <w:tabs>
-          <w:tab w:val="left" w:pos="3080"/>
-        </w:tabs>
-      </w:pPr>
-    </w:p>
-    <w:p>
-      <w:pPr>
         <w:pStyle w:val="ListParagraph"/>
         <w:numPr>
           <w:ilvl w:val="0"/>
           <w:numId w:val="2"/>
         </w:numPr>
-        <w:rPr>
-          <w:rFonts w:asciiTheme="minorHAnsi" w:hAnsiTheme="minorHAnsi"/>
-          <w:color w:val="000000" w:themeColor="text1"/>
-        </w:rPr>
-      </w:pPr>
-      <w:r>
-        <w:rPr>
-          <w:rFonts w:asciiTheme="minorHAnsi" w:hAnsiTheme="minorHAnsi"/>
-          <w:color w:val="000000" w:themeColor="text1"/>
-        </w:rPr>
-        <w:t>I felt I needed a new challenge as I was developing the single page applications</w:t>
-      </w:r>
+        <w:pBdr>
+          <w:bottom w:val="single" w:sz="6" w:space="1" w:color="auto"/>
+        </w:pBdr>
+        <w:rPr>
+          <w:rFonts w:asciiTheme="minorHAnsi" w:hAnsiTheme="minorHAnsi"/>
+          <w:color w:val="000000" w:themeColor="text1"/>
+        </w:rPr>
+      </w:pPr>
+    </w:p>
+    <w:p>
+      <w:pPr>
+        <w:rPr>
+          <w:rFonts w:asciiTheme="minorHAnsi" w:hAnsiTheme="minorHAnsi"/>
+          <w:color w:val="000000" w:themeColor="text1"/>
+        </w:rPr>
+      </w:pPr>
+    </w:p>
+    <w:p>
+      <w:pPr>
+        <w:rPr>
+          <w:rFonts w:ascii="Calibri" w:hAnsi="Calibri"/>
+          <w:b/>
+          <w:bCs/>
+          <w:color w:val="000000" w:themeColor="text1"/>
+          <w:sz w:val="32"/>
+          <w:szCs w:val="32"/>
+        </w:rPr>
+      </w:pPr>
+      <w:r>
+        <w:rPr>
+          <w:rFonts w:ascii="Calibri" w:hAnsi="Calibri"/>
+          <w:b/>
+          <w:bCs/>
+          <w:color w:val="000000" w:themeColor="text1"/>
+          <w:sz w:val="32"/>
+          <w:szCs w:val="32"/>
+        </w:rPr>
+        <w:t>Why are you looking for a new position now?</w:t>
+      </w:r>
+    </w:p>
+    <w:p>
+      <w:pPr>
+        <w:tabs>
+          <w:tab w:val="left" w:pos="3080"/>
+        </w:tabs>
+      </w:pPr>
     </w:p>
     <w:p>
       <w:pPr>
@@ -448,7 +450,7 @@
           <w:rFonts w:asciiTheme="minorHAnsi" w:hAnsiTheme="minorHAnsi"/>
           <w:color w:val="000000" w:themeColor="text1"/>
         </w:rPr>
-        <w:t>I was originally trying to get into University to pursue degree in computer science, but unfortunately covid-19 hit, and I realized the priority now is to get into job so I could help out my family</w:t>
+        <w:t>I felt I needed a new challenge as I was developing the single page applications</w:t>
       </w:r>
     </w:p>
     <w:p>
@@ -468,7 +470,7 @@
           <w:rFonts w:asciiTheme="minorHAnsi" w:hAnsiTheme="minorHAnsi"/>
           <w:color w:val="000000" w:themeColor="text1"/>
         </w:rPr>
-        <w:t>I was excited when I found this position on LinkedIn</w:t>
+        <w:t>I was originally trying to get into University to pursue degree in computer science, but unfortunately covid-19 hit, and I realized the priority now is to get into job so I could help out my family</w:t>
       </w:r>
     </w:p>
     <w:p>
@@ -488,6 +490,26 @@
           <w:rFonts w:asciiTheme="minorHAnsi" w:hAnsiTheme="minorHAnsi"/>
           <w:color w:val="000000" w:themeColor="text1"/>
         </w:rPr>
+        <w:t>I was excited when I found this position on LinkedIn</w:t>
+      </w:r>
+    </w:p>
+    <w:p>
+      <w:pPr>
+        <w:pStyle w:val="ListParagraph"/>
+        <w:numPr>
+          <w:ilvl w:val="0"/>
+          <w:numId w:val="2"/>
+        </w:numPr>
+        <w:rPr>
+          <w:rFonts w:asciiTheme="minorHAnsi" w:hAnsiTheme="minorHAnsi"/>
+          <w:color w:val="000000" w:themeColor="text1"/>
+        </w:rPr>
+      </w:pPr>
+      <w:r>
+        <w:rPr>
+          <w:rFonts w:asciiTheme="minorHAnsi" w:hAnsiTheme="minorHAnsi"/>
+          <w:color w:val="000000" w:themeColor="text1"/>
+        </w:rPr>
         <w:t>I think it would be a great fit for my experience and my goals</w:t>
       </w:r>
     </w:p>
@@ -643,7 +665,23 @@
           <w:rFonts w:asciiTheme="minorHAnsi" w:hAnsiTheme="minorHAnsi"/>
           <w:color w:val="000000" w:themeColor="text1"/>
         </w:rPr>
-        <w:t xml:space="preserve">, who has proven history of going from knowing nothing about programming into getting a job at the industry, and my passion for  learning is still going </w:t>
+        <w:t xml:space="preserve">, who has proven history of going from knowing nothing about programming into getting a job at the industry, and my passion </w:t>
+      </w:r>
+      <w:proofErr w:type="gramStart"/>
+      <w:r>
+        <w:rPr>
+          <w:rFonts w:asciiTheme="minorHAnsi" w:hAnsiTheme="minorHAnsi"/>
+          <w:color w:val="000000" w:themeColor="text1"/>
+        </w:rPr>
+        <w:t>for  learning</w:t>
+      </w:r>
+      <w:proofErr w:type="gramEnd"/>
+      <w:r>
+        <w:rPr>
+          <w:rFonts w:asciiTheme="minorHAnsi" w:hAnsiTheme="minorHAnsi"/>
+          <w:color w:val="000000" w:themeColor="text1"/>
+        </w:rPr>
+        <w:t xml:space="preserve"> is still going </w:t>
       </w:r>
       <w:r>
         <w:rPr>
@@ -744,14 +782,6 @@
     </w:p>
     <w:p>
       <w:pPr>
-        <w:rPr>
-          <w:rFonts w:asciiTheme="minorHAnsi" w:hAnsiTheme="minorHAnsi"/>
-          <w:color w:val="000000" w:themeColor="text1"/>
-        </w:rPr>
-      </w:pPr>
-    </w:p>
-    <w:p>
-      <w:pPr>
         <w:pBdr>
           <w:bottom w:val="single" w:sz="6" w:space="1" w:color="auto"/>
         </w:pBdr>
@@ -1761,6 +1791,16 @@
       <w:pPr>
         <w:rPr>
           <w:rFonts w:asciiTheme="minorHAnsi" w:hAnsiTheme="minorHAnsi"/>
+          <w:color w:val="000000" w:themeColor="text1"/>
+        </w:rPr>
+      </w:pPr>
+    </w:p>
+    <w:p>
+      <w:pPr>
+        <w:rPr>
+          <w:rFonts w:asciiTheme="minorHAnsi" w:hAnsiTheme="minorHAnsi"/>
+          <w:b/>
+          <w:bCs/>
           <w:color w:val="000000" w:themeColor="text1"/>
         </w:rPr>
       </w:pPr>
@@ -2282,7 +2322,23 @@
           <w:rFonts w:asciiTheme="minorHAnsi" w:hAnsiTheme="minorHAnsi"/>
           <w:color w:val="000000" w:themeColor="text1"/>
         </w:rPr>
-        <w:t>I want to work for an organization where I grow my career as software engineer, and be acknowledged that I am a valuable senior engineer.</w:t>
+        <w:t xml:space="preserve">I want to work for an organization where I grow my career as software </w:t>
+      </w:r>
+      <w:proofErr w:type="gramStart"/>
+      <w:r>
+        <w:rPr>
+          <w:rFonts w:asciiTheme="minorHAnsi" w:hAnsiTheme="minorHAnsi"/>
+          <w:color w:val="000000" w:themeColor="text1"/>
+        </w:rPr>
+        <w:t>engineer, and</w:t>
+      </w:r>
+      <w:proofErr w:type="gramEnd"/>
+      <w:r>
+        <w:rPr>
+          <w:rFonts w:asciiTheme="minorHAnsi" w:hAnsiTheme="minorHAnsi"/>
+          <w:color w:val="000000" w:themeColor="text1"/>
+        </w:rPr>
+        <w:t xml:space="preserve"> be acknowledged that I am a valuable senior engineer.</w:t>
       </w:r>
     </w:p>
     <w:p>
@@ -2459,8 +2515,17 @@
           <w:rFonts w:asciiTheme="minorHAnsi" w:hAnsiTheme="minorHAnsi"/>
           <w:color w:val="000000" w:themeColor="text1"/>
         </w:rPr>
-        <w:t>What qualities do you think are most important for someone to excel in this position</w:t>
-      </w:r>
+        <w:t xml:space="preserve">What qualities do you think are most important for someone to excel in this </w:t>
+      </w:r>
+      <w:proofErr w:type="gramStart"/>
+      <w:r>
+        <w:rPr>
+          <w:rFonts w:asciiTheme="minorHAnsi" w:hAnsiTheme="minorHAnsi"/>
+          <w:color w:val="000000" w:themeColor="text1"/>
+        </w:rPr>
+        <w:t>position</w:t>
+      </w:r>
+      <w:proofErr w:type="gramEnd"/>
     </w:p>
     <w:p>
       <w:pPr>
@@ -2510,17 +2575,6 @@
     </w:p>
     <w:p>
       <w:pPr>
-        <w:tabs>
-          <w:tab w:val="left" w:pos="6440"/>
-        </w:tabs>
-        <w:rPr>
-          <w:rFonts w:asciiTheme="minorHAnsi" w:hAnsiTheme="minorHAnsi"/>
-          <w:color w:val="000000" w:themeColor="text1"/>
-        </w:rPr>
-      </w:pPr>
-    </w:p>
-    <w:p>
-      <w:pPr>
         <w:pBdr>
           <w:bottom w:val="single" w:sz="6" w:space="1" w:color="auto"/>
         </w:pBdr>
@@ -2541,17 +2595,6 @@
         <w:rPr>
           <w:rFonts w:asciiTheme="minorHAnsi" w:hAnsiTheme="minorHAnsi"/>
           <w:color w:val="000000" w:themeColor="text1"/>
-        </w:rPr>
-      </w:pPr>
-    </w:p>
-    <w:p>
-      <w:pPr>
-        <w:tabs>
-          <w:tab w:val="left" w:pos="6440"/>
-        </w:tabs>
-        <w:rPr>
-          <w:rFonts w:asciiTheme="minorHAnsi" w:hAnsiTheme="minorHAnsi"/>
-          <w:color w:val="000000" w:themeColor="text1"/>
           <w:sz w:val="32"/>
           <w:szCs w:val="32"/>
         </w:rPr>
@@ -2609,7 +2652,15 @@
     </w:p>
     <w:p>
       <w:r>
-        <w:t xml:space="preserve">First Practice : </w:t>
+        <w:t xml:space="preserve">First </w:t>
+      </w:r>
+      <w:proofErr w:type="gramStart"/>
+      <w:r>
+        <w:t>Practice :</w:t>
+      </w:r>
+      <w:proofErr w:type="gramEnd"/>
+      <w:r>
+        <w:t xml:space="preserve"> </w:t>
       </w:r>
       <w:hyperlink r:id="rId5" w:history="1">
         <w:r>
@@ -2777,46 +2828,64 @@
           <w:color w:val="1F314A"/>
           <w:shd w:val="clear" w:color="auto" w:fill="F2F7FE"/>
         </w:rPr>
-        <w:t xml:space="preserve"> based single page applications, and maintained over  2000 of them. As well, I assisted my senior developers with developer There I was praised by my team members for building beautiful applications that delights customers and lots of fist bumps and high fives.</w:t>
-      </w:r>
-    </w:p>
-    <w:p>
-      <w:pPr>
-        <w:tabs>
-          <w:tab w:val="left" w:pos="6440"/>
-        </w:tabs>
+        <w:t xml:space="preserve"> based single page applications, and maintained </w:t>
+      </w:r>
+      <w:proofErr w:type="gramStart"/>
+      <w:r>
         <w:rPr>
           <w:rFonts w:ascii="Arial" w:hAnsi="Arial" w:cs="Arial"/>
           <w:color w:val="1F314A"/>
           <w:shd w:val="clear" w:color="auto" w:fill="F2F7FE"/>
         </w:rPr>
-      </w:pPr>
-    </w:p>
-    <w:p>
-      <w:pPr>
-        <w:tabs>
-          <w:tab w:val="left" w:pos="6440"/>
-        </w:tabs>
+        <w:t>over  2000</w:t>
+      </w:r>
+      <w:proofErr w:type="gramEnd"/>
+      <w:r>
         <w:rPr>
           <w:rFonts w:ascii="Arial" w:hAnsi="Arial" w:cs="Arial"/>
           <w:color w:val="1F314A"/>
           <w:shd w:val="clear" w:color="auto" w:fill="F2F7FE"/>
         </w:rPr>
-      </w:pPr>
-      <w:r>
+        <w:t xml:space="preserve"> of them. As well, I assisted my senior developers with developer There I was praised by my team members for building beautiful applications that delights customers and lots of fist bumps and high fives.</w:t>
+      </w:r>
+    </w:p>
+    <w:p>
+      <w:pPr>
+        <w:tabs>
+          <w:tab w:val="left" w:pos="6440"/>
+        </w:tabs>
         <w:rPr>
           <w:rFonts w:ascii="Arial" w:hAnsi="Arial" w:cs="Arial"/>
           <w:color w:val="1F314A"/>
           <w:shd w:val="clear" w:color="auto" w:fill="F2F7FE"/>
         </w:rPr>
-        <w:t xml:space="preserve">Over the years, I felt the need for better growth and opportunities. I’ve been practicing over the years, and now that I am ready for a new role, this position </w:t>
-      </w:r>
-      <w:r>
+      </w:pPr>
+    </w:p>
+    <w:p>
+      <w:pPr>
+        <w:tabs>
+          <w:tab w:val="left" w:pos="6440"/>
+        </w:tabs>
         <w:rPr>
           <w:rFonts w:ascii="Arial" w:hAnsi="Arial" w:cs="Arial"/>
           <w:color w:val="1F314A"/>
           <w:shd w:val="clear" w:color="auto" w:fill="F2F7FE"/>
         </w:rPr>
+      </w:pPr>
+      <w:r>
+        <w:rPr>
+          <w:rFonts w:ascii="Arial" w:hAnsi="Arial" w:cs="Arial"/>
+          <w:color w:val="1F314A"/>
+          <w:shd w:val="clear" w:color="auto" w:fill="F2F7FE"/>
+        </w:rPr>
+        <w:t xml:space="preserve">Over the years, I felt the need for better growth and opportunities. I’ve been practicing over the years, and now that I am ready for a new role, this position </w:t>
+      </w:r>
+      <w:r>
+        <w:rPr>
+          <w:rFonts w:ascii="Arial" w:hAnsi="Arial" w:cs="Arial"/>
+          <w:color w:val="1F314A"/>
+          <w:shd w:val="clear" w:color="auto" w:fill="F2F7FE"/>
+        </w:rPr>
         <w:t>is the one that I felt I could excel in.</w:t>
       </w:r>
     </w:p>
@@ -2864,6 +2933,36 @@
         <w:rPr>
           <w:rFonts w:asciiTheme="minorHAnsi" w:hAnsiTheme="minorHAnsi"/>
           <w:color w:val="000000" w:themeColor="text1"/>
+        </w:rPr>
+      </w:pPr>
+    </w:p>
+    <w:p>
+      <w:pPr>
+        <w:tabs>
+          <w:tab w:val="left" w:pos="6440"/>
+        </w:tabs>
+        <w:rPr>
+          <w:rFonts w:asciiTheme="minorHAnsi" w:hAnsiTheme="minorHAnsi"/>
+          <w:b/>
+          <w:bCs/>
+          <w:color w:val="000000" w:themeColor="text1"/>
+          <w:sz w:val="32"/>
+          <w:szCs w:val="32"/>
+        </w:rPr>
+      </w:pPr>
+    </w:p>
+    <w:p>
+      <w:pPr>
+        <w:tabs>
+          <w:tab w:val="left" w:pos="6440"/>
+        </w:tabs>
+        <w:rPr>
+          <w:rFonts w:asciiTheme="minorHAnsi" w:hAnsiTheme="minorHAnsi"/>
+          <w:b/>
+          <w:bCs/>
+          <w:color w:val="000000" w:themeColor="text1"/>
+          <w:sz w:val="32"/>
+          <w:szCs w:val="32"/>
         </w:rPr>
       </w:pPr>
     </w:p>
@@ -3248,7 +3347,25 @@
           <w:color w:val="1F314A"/>
           <w:shd w:val="clear" w:color="auto" w:fill="F2F7FE"/>
         </w:rPr>
-        <w:t>I want to work in the environment of learning so I become better developer day after day</w:t>
+        <w:t xml:space="preserve">I want to work in the environment of </w:t>
+      </w:r>
+      <w:proofErr w:type="gramStart"/>
+      <w:r>
+        <w:rPr>
+          <w:rFonts w:ascii="Arial" w:hAnsi="Arial" w:cs="Arial"/>
+          <w:color w:val="1F314A"/>
+          <w:shd w:val="clear" w:color="auto" w:fill="F2F7FE"/>
+        </w:rPr>
+        <w:t>learning</w:t>
+      </w:r>
+      <w:proofErr w:type="gramEnd"/>
+      <w:r>
+        <w:rPr>
+          <w:rFonts w:ascii="Arial" w:hAnsi="Arial" w:cs="Arial"/>
+          <w:color w:val="1F314A"/>
+          <w:shd w:val="clear" w:color="auto" w:fill="F2F7FE"/>
+        </w:rPr>
+        <w:t xml:space="preserve"> so I become better developer day after day</w:t>
       </w:r>
     </w:p>
     <w:p>
@@ -3316,7 +3433,25 @@
           <w:color w:val="1F314A"/>
           <w:shd w:val="clear" w:color="auto" w:fill="F2F7FE"/>
         </w:rPr>
-        <w:t xml:space="preserve"> two qualities --- passion for learning,  and obsessed with delivering customer value</w:t>
+        <w:t xml:space="preserve"> two qualities --- passion for </w:t>
+      </w:r>
+      <w:proofErr w:type="gramStart"/>
+      <w:r>
+        <w:rPr>
+          <w:rFonts w:ascii="Arial" w:hAnsi="Arial" w:cs="Arial"/>
+          <w:color w:val="1F314A"/>
+          <w:shd w:val="clear" w:color="auto" w:fill="F2F7FE"/>
+        </w:rPr>
+        <w:t>learning,  and</w:t>
+      </w:r>
+      <w:proofErr w:type="gramEnd"/>
+      <w:r>
+        <w:rPr>
+          <w:rFonts w:ascii="Arial" w:hAnsi="Arial" w:cs="Arial"/>
+          <w:color w:val="1F314A"/>
+          <w:shd w:val="clear" w:color="auto" w:fill="F2F7FE"/>
+        </w:rPr>
+        <w:t xml:space="preserve"> obsessed with delivering customer value</w:t>
       </w:r>
     </w:p>
     <w:p>

</xml_diff>